<commit_message>
+ WIP DocxGenerator.java - added apache.common.lang; (currently broken app)
</commit_message>
<xml_diff>
--- a/out/output-03.docx
+++ b/out/output-03.docx
@@ -73,6 +73,7 @@
 <w:ftr xmlns:w="http://schemas.openxmlformats.org/wordprocessingml/2006/main">
   <w:p>
     <w:pPr>
+      <w:pageBreakBefore w:val="false"/>
       <w:jc w:val="center"/>
     </w:pPr>
     <w:r>
@@ -99,6 +100,9 @@
 <file path=word/footer2.xml><?xml version="1.0" encoding="utf-8"?>
 <w:ftr xmlns:w="http://schemas.openxmlformats.org/wordprocessingml/2006/main">
   <w:p>
+    <w:pPr>
+      <w:pageBreakBefore w:val="false"/>
+    </w:pPr>
     <w:r>
       <w:t>Even Footer</w:t>
     </w:r>
@@ -109,11 +113,17 @@
 <file path=word/header1.xml><?xml version="1.0" encoding="utf-8"?>
 <w:hdr xmlns:w="http://schemas.openxmlformats.org/wordprocessingml/2006/main">
   <w:p>
+    <w:pPr>
+      <w:pageBreakBefore w:val="false"/>
+    </w:pPr>
     <w:r>
       <w:t>Odd Header Paragraph 1</w:t>
     </w:r>
   </w:p>
   <w:p>
+    <w:pPr>
+      <w:pageBreakBefore w:val="false"/>
+    </w:pPr>
     <w:r>
       <w:t>Odd Header Paragraph 2</w:t>
     </w:r>
@@ -124,6 +134,9 @@
 <file path=word/header2.xml><?xml version="1.0" encoding="utf-8"?>
 <w:hdr xmlns:w="http://schemas.openxmlformats.org/wordprocessingml/2006/main">
   <w:p>
+    <w:pPr>
+      <w:pageBreakBefore w:val="false"/>
+    </w:pPr>
     <w:r>
       <w:t>Even Header Paragraph 1</w:t>
     </w:r>

</xml_diff>

<commit_message>
+ misc ~/out/ files updated
</commit_message>
<xml_diff>
--- a/out/output-03.docx
+++ b/out/output-03.docx
@@ -73,7 +73,6 @@
 <w:ftr xmlns:w="http://schemas.openxmlformats.org/wordprocessingml/2006/main">
   <w:p>
     <w:pPr>
-      <w:pageBreakBefore w:val="false"/>
       <w:jc w:val="center"/>
     </w:pPr>
     <w:r>
@@ -100,9 +99,6 @@
 <file path=word/footer2.xml><?xml version="1.0" encoding="utf-8"?>
 <w:ftr xmlns:w="http://schemas.openxmlformats.org/wordprocessingml/2006/main">
   <w:p>
-    <w:pPr>
-      <w:pageBreakBefore w:val="false"/>
-    </w:pPr>
     <w:r>
       <w:t>Even Footer</w:t>
     </w:r>
@@ -113,17 +109,11 @@
 <file path=word/header1.xml><?xml version="1.0" encoding="utf-8"?>
 <w:hdr xmlns:w="http://schemas.openxmlformats.org/wordprocessingml/2006/main">
   <w:p>
-    <w:pPr>
-      <w:pageBreakBefore w:val="false"/>
-    </w:pPr>
     <w:r>
       <w:t>Odd Header Paragraph 1</w:t>
     </w:r>
   </w:p>
   <w:p>
-    <w:pPr>
-      <w:pageBreakBefore w:val="false"/>
-    </w:pPr>
     <w:r>
       <w:t>Odd Header Paragraph 2</w:t>
     </w:r>
@@ -134,9 +124,6 @@
 <file path=word/header2.xml><?xml version="1.0" encoding="utf-8"?>
 <w:hdr xmlns:w="http://schemas.openxmlformats.org/wordprocessingml/2006/main">
   <w:p>
-    <w:pPr>
-      <w:pageBreakBefore w:val="false"/>
-    </w:pPr>
     <w:r>
       <w:t>Even Header Paragraph 1</w:t>
     </w:r>

</xml_diff>